<commit_message>
Add docx and PDF files to output
</commit_message>
<xml_diff>
--- a/output/Martin_Miller_resume.docx
+++ b/output/Martin_Miller_resume.docx
@@ -221,6 +221,14 @@
         <w:t xml:space="preserve">Other items</w:t>
       </w:r>
       <w:bookmarkEnd w:id="30"/>
+    </w:p>
+    <w:p>
+      <w:pPr>
+        <w:pStyle w:val="FirstParagraph"/>
+      </w:pPr>
+      <w:r>
+        <w:t xml:space="preserve">Format as needed</w:t>
+      </w:r>
     </w:p>
     <w:sectPr/>
   </w:body>

</xml_diff>